<commit_message>
finalize code and result figures
</commit_message>
<xml_diff>
--- a/Final_report.docx
+++ b/Final_report.docx
@@ -3,6 +3,708 @@
 <w:document xmlns:wpc="http://schemas.microsoft.com/office/word/2010/wordprocessingCanvas" xmlns:cx="http://schemas.microsoft.com/office/drawing/2014/chartex" xmlns:cx1="http://schemas.microsoft.com/office/drawing/2015/9/8/chartex" xmlns:mc="http://schemas.openxmlformats.org/markup-compatibility/2006" xmlns:o="urn:schemas-microsoft-com:office:office" xmlns:r="http://schemas.openxmlformats.org/officeDocument/2006/relationships" xmlns:m="http://schemas.openxmlformats.org/officeDocument/2006/math" xmlns:v="urn:schemas-microsoft-com:vml" xmlns:wp14="http://schemas.microsoft.com/office/word/2010/wordprocessingDrawing" xmlns:wp="http://schemas.openxmlformats.org/drawingml/2006/wordprocessingDrawing" xmlns:w10="urn:schemas-microsoft-com:office:word" xmlns:w="http://schemas.openxmlformats.org/wordprocessingml/2006/main" xmlns:w14="http://schemas.microsoft.com/office/word/2010/wordml" xmlns:w15="http://schemas.microsoft.com/office/word/2012/wordml" xmlns:w16se="http://schemas.microsoft.com/office/word/2015/wordml/symex" xmlns:wpg="http://schemas.microsoft.com/office/word/2010/wordprocessingGroup" xmlns:wpi="http://schemas.microsoft.com/office/word/2010/wordprocessingInk" xmlns:wne="http://schemas.microsoft.com/office/word/2006/wordml" xmlns:wps="http://schemas.microsoft.com/office/word/2010/wordprocessingShape" mc:Ignorable="w14 w15 w16se wp14">
   <w:body>
     <w:p>
+      <w:pPr>
+        <w:jc w:val="center"/>
+        <w:rPr>
+          <w:rFonts w:ascii="Times New Roman" w:hAnsi="Times New Roman" w:cs="Times New Roman"/>
+          <w:sz w:val="36"/>
+          <w:szCs w:val="40"/>
+        </w:rPr>
+      </w:pPr>
+      <w:r>
+        <w:rPr>
+          <w:rFonts w:ascii="Times New Roman" w:hAnsi="Times New Roman" w:cs="Times New Roman"/>
+          <w:sz w:val="36"/>
+          <w:szCs w:val="40"/>
+        </w:rPr>
+        <w:t>HANOI UNIVERSITY OF SCIENCE AND TECHNOLOGY</w:t>
+      </w:r>
+    </w:p>
+    <w:p>
+      <w:pPr>
+        <w:jc w:val="center"/>
+        <w:rPr>
+          <w:rFonts w:ascii="Times New Roman" w:hAnsi="Times New Roman" w:cs="Times New Roman"/>
+          <w:sz w:val="32"/>
+          <w:szCs w:val="40"/>
+        </w:rPr>
+      </w:pPr>
+      <w:r>
+        <w:rPr>
+          <w:rFonts w:ascii="Times New Roman" w:hAnsi="Times New Roman" w:cs="Times New Roman"/>
+          <w:sz w:val="32"/>
+          <w:szCs w:val="40"/>
+        </w:rPr>
+        <w:t>SCHOOL OF ELECTRICAL &amp; ELECTRONIC ENGINEERING</w:t>
+      </w:r>
+    </w:p>
+    <w:p>
+      <w:pPr>
+        <w:jc w:val="center"/>
+        <w:rPr>
+          <w:rFonts w:ascii="Times New Roman" w:hAnsi="Times New Roman" w:cs="Times New Roman"/>
+          <w:sz w:val="32"/>
+          <w:szCs w:val="40"/>
+        </w:rPr>
+      </w:pPr>
+    </w:p>
+    <w:p>
+      <w:pPr>
+        <w:jc w:val="center"/>
+        <w:rPr>
+          <w:rFonts w:ascii="Times New Roman" w:hAnsi="Times New Roman" w:cs="Times New Roman"/>
+          <w:sz w:val="40"/>
+          <w:szCs w:val="40"/>
+        </w:rPr>
+      </w:pPr>
+      <w:r>
+        <w:rPr>
+          <w:rFonts w:ascii="Times New Roman" w:hAnsi="Times New Roman" w:cs="Times New Roman"/>
+          <w:noProof/>
+          <w:sz w:val="40"/>
+          <w:szCs w:val="40"/>
+        </w:rPr>
+        <w:drawing>
+          <wp:inline distT="0" distB="0" distL="0" distR="0" wp14:anchorId="303276AA" wp14:editId="0F83BB29">
+            <wp:extent cx="1254642" cy="1844544"/>
+            <wp:effectExtent l="0" t="0" r="3175" b="3810"/>
+            <wp:docPr id="1" name="Picture 1"/>
+            <wp:cNvGraphicFramePr>
+              <a:graphicFrameLocks xmlns:a="http://schemas.openxmlformats.org/drawingml/2006/main" noChangeAspect="1"/>
+            </wp:cNvGraphicFramePr>
+            <a:graphic xmlns:a="http://schemas.openxmlformats.org/drawingml/2006/main">
+              <a:graphicData uri="http://schemas.openxmlformats.org/drawingml/2006/picture">
+                <pic:pic xmlns:pic="http://schemas.openxmlformats.org/drawingml/2006/picture">
+                  <pic:nvPicPr>
+                    <pic:cNvPr id="1" name=""/>
+                    <pic:cNvPicPr/>
+                  </pic:nvPicPr>
+                  <pic:blipFill>
+                    <a:blip r:embed="rId5"/>
+                    <a:stretch>
+                      <a:fillRect/>
+                    </a:stretch>
+                  </pic:blipFill>
+                  <pic:spPr>
+                    <a:xfrm>
+                      <a:off x="0" y="0"/>
+                      <a:ext cx="1262889" cy="1856669"/>
+                    </a:xfrm>
+                    <a:prstGeom prst="rect">
+                      <a:avLst/>
+                    </a:prstGeom>
+                  </pic:spPr>
+                </pic:pic>
+              </a:graphicData>
+            </a:graphic>
+          </wp:inline>
+        </w:drawing>
+      </w:r>
+    </w:p>
+    <w:p>
+      <w:pPr>
+        <w:jc w:val="center"/>
+        <w:rPr>
+          <w:rFonts w:ascii="Times New Roman" w:hAnsi="Times New Roman" w:cs="Times New Roman"/>
+          <w:sz w:val="96"/>
+          <w:szCs w:val="96"/>
+        </w:rPr>
+      </w:pPr>
+      <w:r>
+        <w:rPr>
+          <w:rFonts w:ascii="Times New Roman" w:hAnsi="Times New Roman" w:cs="Times New Roman"/>
+          <w:sz w:val="96"/>
+          <w:szCs w:val="96"/>
+        </w:rPr>
+        <w:t>FINAL REPORT</w:t>
+      </w:r>
+    </w:p>
+    <w:p>
+      <w:pPr>
+        <w:jc w:val="center"/>
+        <w:rPr>
+          <w:rFonts w:ascii="Times New Roman" w:hAnsi="Times New Roman" w:cs="Times New Roman"/>
+          <w:sz w:val="40"/>
+          <w:szCs w:val="40"/>
+        </w:rPr>
+      </w:pPr>
+      <w:r>
+        <w:rPr>
+          <w:rFonts w:ascii="Times New Roman" w:hAnsi="Times New Roman" w:cs="Times New Roman"/>
+          <w:sz w:val="40"/>
+          <w:szCs w:val="40"/>
+        </w:rPr>
+        <w:t xml:space="preserve">SUBJECT: </w:t>
+      </w:r>
+      <w:r>
+        <w:rPr>
+          <w:rFonts w:ascii="Times New Roman" w:hAnsi="Times New Roman" w:cs="Times New Roman"/>
+          <w:sz w:val="40"/>
+          <w:szCs w:val="40"/>
+        </w:rPr>
+        <w:t>ADVANCED SIGNAL PROCESSING</w:t>
+      </w:r>
+    </w:p>
+    <w:p>
+      <w:pPr>
+        <w:jc w:val="center"/>
+        <w:rPr>
+          <w:rFonts w:ascii="Times New Roman" w:hAnsi="Times New Roman" w:cs="Times New Roman"/>
+          <w:sz w:val="40"/>
+          <w:szCs w:val="40"/>
+        </w:rPr>
+      </w:pPr>
+      <w:r>
+        <w:rPr>
+          <w:rFonts w:ascii="Times New Roman" w:hAnsi="Times New Roman" w:cs="Times New Roman"/>
+          <w:sz w:val="40"/>
+          <w:szCs w:val="40"/>
+        </w:rPr>
+        <w:t>TOPIC: ADAPTIVE FILTER FOR NOISE CANCELLATION APPLICATION</w:t>
+      </w:r>
+    </w:p>
+    <w:tbl>
+      <w:tblPr>
+        <w:tblStyle w:val="TableGrid"/>
+        <w:tblW w:w="0" w:type="auto"/>
+        <w:tblLook w:val="04A0" w:firstRow="1" w:lastRow="0" w:firstColumn="1" w:lastColumn="0" w:noHBand="0" w:noVBand="1"/>
+      </w:tblPr>
+      <w:tblGrid>
+        <w:gridCol w:w="2122"/>
+        <w:gridCol w:w="7228"/>
+      </w:tblGrid>
+      <w:tr>
+        <w:tc>
+          <w:tcPr>
+            <w:tcW w:w="2122" w:type="dxa"/>
+          </w:tcPr>
+          <w:p>
+            <w:pPr>
+              <w:rPr>
+                <w:rFonts w:ascii="Times New Roman" w:hAnsi="Times New Roman" w:cs="Times New Roman"/>
+                <w:sz w:val="40"/>
+                <w:szCs w:val="40"/>
+              </w:rPr>
+            </w:pPr>
+            <w:r>
+              <w:rPr>
+                <w:rFonts w:ascii="Times New Roman" w:hAnsi="Times New Roman" w:cs="Times New Roman"/>
+                <w:sz w:val="40"/>
+                <w:szCs w:val="40"/>
+              </w:rPr>
+              <w:t>Teacher:</w:t>
+            </w:r>
+          </w:p>
+        </w:tc>
+        <w:tc>
+          <w:tcPr>
+            <w:tcW w:w="7228" w:type="dxa"/>
+          </w:tcPr>
+          <w:p>
+            <w:pPr>
+              <w:rPr>
+                <w:rFonts w:ascii="Times New Roman" w:hAnsi="Times New Roman" w:cs="Times New Roman"/>
+                <w:sz w:val="40"/>
+                <w:szCs w:val="40"/>
+              </w:rPr>
+            </w:pPr>
+            <w:r>
+              <w:rPr>
+                <w:rFonts w:ascii="Times New Roman" w:hAnsi="Times New Roman" w:cs="Times New Roman"/>
+                <w:sz w:val="40"/>
+                <w:szCs w:val="40"/>
+              </w:rPr>
+              <w:t xml:space="preserve">TS. </w:t>
+            </w:r>
+            <w:proofErr w:type="spellStart"/>
+            <w:r>
+              <w:rPr>
+                <w:rFonts w:ascii="Times New Roman" w:hAnsi="Times New Roman" w:cs="Times New Roman"/>
+                <w:sz w:val="40"/>
+                <w:szCs w:val="40"/>
+              </w:rPr>
+              <w:t>Đặng</w:t>
+            </w:r>
+            <w:proofErr w:type="spellEnd"/>
+            <w:r>
+              <w:rPr>
+                <w:rFonts w:ascii="Times New Roman" w:hAnsi="Times New Roman" w:cs="Times New Roman"/>
+                <w:sz w:val="40"/>
+                <w:szCs w:val="40"/>
+              </w:rPr>
+              <w:t xml:space="preserve"> </w:t>
+            </w:r>
+            <w:proofErr w:type="spellStart"/>
+            <w:r>
+              <w:rPr>
+                <w:rFonts w:ascii="Times New Roman" w:hAnsi="Times New Roman" w:cs="Times New Roman"/>
+                <w:sz w:val="40"/>
+                <w:szCs w:val="40"/>
+              </w:rPr>
+              <w:t>Quang</w:t>
+            </w:r>
+            <w:proofErr w:type="spellEnd"/>
+            <w:r>
+              <w:rPr>
+                <w:rFonts w:ascii="Times New Roman" w:hAnsi="Times New Roman" w:cs="Times New Roman"/>
+                <w:sz w:val="40"/>
+                <w:szCs w:val="40"/>
+              </w:rPr>
+              <w:t xml:space="preserve"> </w:t>
+            </w:r>
+            <w:proofErr w:type="spellStart"/>
+            <w:r>
+              <w:rPr>
+                <w:rFonts w:ascii="Times New Roman" w:hAnsi="Times New Roman" w:cs="Times New Roman"/>
+                <w:sz w:val="40"/>
+                <w:szCs w:val="40"/>
+              </w:rPr>
+              <w:t>Hiếu</w:t>
+            </w:r>
+            <w:proofErr w:type="spellEnd"/>
+          </w:p>
+        </w:tc>
+      </w:tr>
+      <w:tr>
+        <w:tc>
+          <w:tcPr>
+            <w:tcW w:w="2122" w:type="dxa"/>
+          </w:tcPr>
+          <w:p>
+            <w:pPr>
+              <w:rPr>
+                <w:rFonts w:ascii="Times New Roman" w:hAnsi="Times New Roman" w:cs="Times New Roman"/>
+                <w:sz w:val="40"/>
+                <w:szCs w:val="40"/>
+              </w:rPr>
+            </w:pPr>
+            <w:r>
+              <w:rPr>
+                <w:rFonts w:ascii="Times New Roman" w:hAnsi="Times New Roman" w:cs="Times New Roman"/>
+                <w:sz w:val="40"/>
+                <w:szCs w:val="40"/>
+              </w:rPr>
+              <w:t>Students:</w:t>
+            </w:r>
+          </w:p>
+        </w:tc>
+        <w:tc>
+          <w:tcPr>
+            <w:tcW w:w="7228" w:type="dxa"/>
+          </w:tcPr>
+          <w:p>
+            <w:pPr>
+              <w:rPr>
+                <w:rFonts w:ascii="Times New Roman" w:hAnsi="Times New Roman" w:cs="Times New Roman"/>
+                <w:sz w:val="40"/>
+                <w:szCs w:val="40"/>
+              </w:rPr>
+            </w:pPr>
+            <w:r>
+              <w:rPr>
+                <w:rFonts w:ascii="Times New Roman" w:hAnsi="Times New Roman" w:cs="Times New Roman"/>
+                <w:sz w:val="40"/>
+                <w:szCs w:val="40"/>
+              </w:rPr>
+              <w:t>Huỳnh Đức Minh – 20212456M</w:t>
+            </w:r>
+          </w:p>
+          <w:p>
+            <w:pPr>
+              <w:rPr>
+                <w:rFonts w:ascii="Times New Roman" w:hAnsi="Times New Roman" w:cs="Times New Roman"/>
+                <w:sz w:val="40"/>
+                <w:szCs w:val="40"/>
+              </w:rPr>
+            </w:pPr>
+            <w:proofErr w:type="spellStart"/>
+            <w:r>
+              <w:rPr>
+                <w:rFonts w:ascii="Times New Roman" w:hAnsi="Times New Roman" w:cs="Times New Roman"/>
+                <w:sz w:val="40"/>
+                <w:szCs w:val="40"/>
+              </w:rPr>
+              <w:t>Trần</w:t>
+            </w:r>
+            <w:proofErr w:type="spellEnd"/>
+            <w:r>
+              <w:rPr>
+                <w:rFonts w:ascii="Times New Roman" w:hAnsi="Times New Roman" w:cs="Times New Roman"/>
+                <w:sz w:val="40"/>
+                <w:szCs w:val="40"/>
+              </w:rPr>
+              <w:t xml:space="preserve"> Đức </w:t>
+            </w:r>
+            <w:proofErr w:type="spellStart"/>
+            <w:r>
+              <w:rPr>
+                <w:rFonts w:ascii="Times New Roman" w:hAnsi="Times New Roman" w:cs="Times New Roman"/>
+                <w:sz w:val="40"/>
+                <w:szCs w:val="40"/>
+              </w:rPr>
+              <w:t>Dũng</w:t>
+            </w:r>
+            <w:proofErr w:type="spellEnd"/>
+          </w:p>
+          <w:p>
+            <w:pPr>
+              <w:rPr>
+                <w:rFonts w:ascii="Times New Roman" w:hAnsi="Times New Roman" w:cs="Times New Roman"/>
+                <w:sz w:val="40"/>
+                <w:szCs w:val="40"/>
+              </w:rPr>
+            </w:pPr>
+            <w:proofErr w:type="spellStart"/>
+            <w:r>
+              <w:rPr>
+                <w:rFonts w:ascii="Times New Roman" w:hAnsi="Times New Roman" w:cs="Times New Roman"/>
+                <w:sz w:val="40"/>
+                <w:szCs w:val="40"/>
+              </w:rPr>
+              <w:t>Trần</w:t>
+            </w:r>
+            <w:proofErr w:type="spellEnd"/>
+            <w:r>
+              <w:rPr>
+                <w:rFonts w:ascii="Times New Roman" w:hAnsi="Times New Roman" w:cs="Times New Roman"/>
+                <w:sz w:val="40"/>
+                <w:szCs w:val="40"/>
+              </w:rPr>
+              <w:t xml:space="preserve"> </w:t>
+            </w:r>
+            <w:proofErr w:type="spellStart"/>
+            <w:r>
+              <w:rPr>
+                <w:rFonts w:ascii="Times New Roman" w:hAnsi="Times New Roman" w:cs="Times New Roman"/>
+                <w:sz w:val="40"/>
+                <w:szCs w:val="40"/>
+              </w:rPr>
+              <w:t>Thái</w:t>
+            </w:r>
+            <w:proofErr w:type="spellEnd"/>
+            <w:r>
+              <w:rPr>
+                <w:rFonts w:ascii="Times New Roman" w:hAnsi="Times New Roman" w:cs="Times New Roman"/>
+                <w:sz w:val="40"/>
+                <w:szCs w:val="40"/>
+              </w:rPr>
+              <w:t xml:space="preserve"> </w:t>
+            </w:r>
+            <w:proofErr w:type="spellStart"/>
+            <w:r>
+              <w:rPr>
+                <w:rFonts w:ascii="Times New Roman" w:hAnsi="Times New Roman" w:cs="Times New Roman"/>
+                <w:sz w:val="40"/>
+                <w:szCs w:val="40"/>
+              </w:rPr>
+              <w:t>Sơn</w:t>
+            </w:r>
+            <w:proofErr w:type="spellEnd"/>
+          </w:p>
+        </w:tc>
+      </w:tr>
+    </w:tbl>
+    <w:p>
+      <w:pPr>
+        <w:jc w:val="center"/>
+        <w:rPr>
+          <w:rFonts w:ascii="Times New Roman" w:hAnsi="Times New Roman" w:cs="Times New Roman"/>
+          <w:sz w:val="40"/>
+          <w:szCs w:val="40"/>
+        </w:rPr>
+      </w:pPr>
+    </w:p>
+    <w:p>
+      <w:pPr>
+        <w:jc w:val="center"/>
+        <w:rPr>
+          <w:rFonts w:ascii="Times New Roman" w:hAnsi="Times New Roman" w:cs="Times New Roman"/>
+          <w:sz w:val="40"/>
+          <w:szCs w:val="40"/>
+        </w:rPr>
+      </w:pPr>
+    </w:p>
+    <w:p>
+      <w:pPr>
+        <w:jc w:val="center"/>
+        <w:rPr>
+          <w:rFonts w:ascii="Times New Roman" w:hAnsi="Times New Roman" w:cs="Times New Roman"/>
+          <w:sz w:val="40"/>
+          <w:szCs w:val="40"/>
+        </w:rPr>
+      </w:pPr>
+    </w:p>
+    <w:p>
+      <w:pPr>
+        <w:jc w:val="center"/>
+        <w:rPr>
+          <w:rFonts w:ascii="Times New Roman" w:hAnsi="Times New Roman" w:cs="Times New Roman"/>
+          <w:sz w:val="40"/>
+          <w:szCs w:val="40"/>
+        </w:rPr>
+      </w:pPr>
+      <w:proofErr w:type="spellStart"/>
+      <w:r>
+        <w:rPr>
+          <w:rFonts w:ascii="Times New Roman" w:hAnsi="Times New Roman" w:cs="Times New Roman"/>
+          <w:sz w:val="40"/>
+          <w:szCs w:val="40"/>
+        </w:rPr>
+        <w:t>Hà</w:t>
+      </w:r>
+      <w:proofErr w:type="spellEnd"/>
+      <w:r>
+        <w:rPr>
+          <w:rFonts w:ascii="Times New Roman" w:hAnsi="Times New Roman" w:cs="Times New Roman"/>
+          <w:sz w:val="40"/>
+          <w:szCs w:val="40"/>
+        </w:rPr>
+        <w:t xml:space="preserve"> </w:t>
+      </w:r>
+      <w:proofErr w:type="spellStart"/>
+      <w:r>
+        <w:rPr>
+          <w:rFonts w:ascii="Times New Roman" w:hAnsi="Times New Roman" w:cs="Times New Roman"/>
+          <w:sz w:val="40"/>
+          <w:szCs w:val="40"/>
+        </w:rPr>
+        <w:t>Nội</w:t>
+      </w:r>
+      <w:proofErr w:type="spellEnd"/>
+      <w:r>
+        <w:rPr>
+          <w:rFonts w:ascii="Times New Roman" w:hAnsi="Times New Roman" w:cs="Times New Roman"/>
+          <w:sz w:val="40"/>
+          <w:szCs w:val="40"/>
+        </w:rPr>
+        <w:t xml:space="preserve">, </w:t>
+      </w:r>
+      <w:r>
+        <w:rPr>
+          <w:rFonts w:ascii="Times New Roman" w:hAnsi="Times New Roman" w:cs="Times New Roman"/>
+          <w:sz w:val="40"/>
+          <w:szCs w:val="40"/>
+        </w:rPr>
+        <w:t>02</w:t>
+      </w:r>
+      <w:r>
+        <w:rPr>
+          <w:rFonts w:ascii="Times New Roman" w:hAnsi="Times New Roman" w:cs="Times New Roman"/>
+          <w:sz w:val="40"/>
+          <w:szCs w:val="40"/>
+        </w:rPr>
+        <w:t>/2023</w:t>
+      </w:r>
+    </w:p>
+    <w:p>
+      <w:pPr>
+        <w:pStyle w:val="Heading1"/>
+      </w:pPr>
+      <w:r>
+        <w:lastRenderedPageBreak/>
+        <w:t>Introduction</w:t>
+      </w:r>
+    </w:p>
+    <w:p>
+      <w:pPr>
+        <w:pStyle w:val="Heading1"/>
+      </w:pPr>
+      <w:r>
+        <w:t>Adaptive filter overview</w:t>
+      </w:r>
+    </w:p>
+    <w:p>
+      <w:pPr>
+        <w:pStyle w:val="Heading2"/>
+      </w:pPr>
+      <w:r>
+        <w:t>Weiner filter</w:t>
+      </w:r>
+    </w:p>
+    <w:p>
+      <w:pPr>
+        <w:pStyle w:val="Heading3"/>
+      </w:pPr>
+      <w:r>
+        <w:t>Weiner linear filter</w:t>
+      </w:r>
+    </w:p>
+    <w:p>
+      <w:pPr>
+        <w:pStyle w:val="Heading3"/>
+      </w:pPr>
+      <w:r>
+        <w:t>Weiner-</w:t>
+      </w:r>
+      <w:proofErr w:type="spellStart"/>
+      <w:r>
+        <w:t>Hopf</w:t>
+      </w:r>
+      <w:proofErr w:type="spellEnd"/>
+      <w:r>
+        <w:t xml:space="preserve"> equation</w:t>
+      </w:r>
+    </w:p>
+    <w:p>
+      <w:pPr>
+        <w:pStyle w:val="Heading2"/>
+      </w:pPr>
+      <w:r>
+        <w:t>Adaptive filter</w:t>
+      </w:r>
+    </w:p>
+    <w:p>
+      <w:pPr>
+        <w:pStyle w:val="Heading3"/>
+      </w:pPr>
+      <w:r>
+        <w:t>Adaptive filter structure</w:t>
+      </w:r>
+    </w:p>
+    <w:p>
+      <w:pPr>
+        <w:pStyle w:val="Heading4"/>
+      </w:pPr>
+      <w:r>
+        <w:t>FIR linear filter</w:t>
+      </w:r>
+    </w:p>
+    <w:p>
+      <w:pPr>
+        <w:pStyle w:val="Heading4"/>
+      </w:pPr>
+      <w:r>
+        <w:t>Lattice filter</w:t>
+      </w:r>
+    </w:p>
+    <w:p>
+      <w:pPr>
+        <w:pStyle w:val="Heading3"/>
+      </w:pPr>
+      <w:r>
+        <w:t>Adaptive filter algorithm</w:t>
+      </w:r>
+    </w:p>
+    <w:p>
+      <w:pPr>
+        <w:pStyle w:val="Heading4"/>
+      </w:pPr>
+      <w:r>
+        <w:t>Least Mean Square</w:t>
+      </w:r>
+    </w:p>
+    <w:p>
+      <w:r>
+        <w:t>Method of Stochastic Gradient Descent</w:t>
+      </w:r>
+    </w:p>
+    <w:p>
+      <w:pPr>
+        <w:pStyle w:val="Heading4"/>
+      </w:pPr>
+      <w:r>
+        <w:t>Normalize Least Mean Square</w:t>
+      </w:r>
+    </w:p>
+    <w:p>
+      <w:pPr>
+        <w:pStyle w:val="Heading4"/>
+      </w:pPr>
+      <w:r>
+        <w:t>Recursive Least Square</w:t>
+      </w:r>
+    </w:p>
+    <w:p>
+      <w:pPr>
+        <w:pStyle w:val="Heading3"/>
+      </w:pPr>
+      <w:r>
+        <w:t>Adaptive filter application</w:t>
+      </w:r>
+    </w:p>
+    <w:p>
+      <w:pPr>
+        <w:pStyle w:val="Heading4"/>
+      </w:pPr>
+      <w:r>
+        <w:t>Adaptive filter noise cancellation application</w:t>
+      </w:r>
+    </w:p>
+    <w:p>
+      <w:pPr>
+        <w:pStyle w:val="Heading4"/>
+      </w:pPr>
+      <w:r>
+        <w:t>Signal and noise model</w:t>
+      </w:r>
+    </w:p>
+    <w:p>
+      <w:pPr>
+        <w:pStyle w:val="Heading4"/>
+      </w:pPr>
+      <w:r>
+        <w:t>Evaluation parameter</w:t>
+      </w:r>
+    </w:p>
+    <w:p>
+      <w:pPr>
+        <w:pStyle w:val="Heading1"/>
+      </w:pPr>
+      <w:r>
+        <w:t>Experiments</w:t>
+      </w:r>
+    </w:p>
+    <w:p>
+      <w:pPr>
+        <w:pStyle w:val="Heading2"/>
+      </w:pPr>
+      <w:r>
+        <w:t xml:space="preserve">Experiment 1: </w:t>
+      </w:r>
+    </w:p>
+    <w:p>
+      <w:pPr>
+        <w:pStyle w:val="Heading2"/>
+      </w:pPr>
+      <w:r>
+        <w:t>Experiment 2:</w:t>
+      </w:r>
+    </w:p>
+    <w:p>
+      <w:pPr>
+        <w:pStyle w:val="Heading2"/>
+      </w:pPr>
+      <w:r>
+        <w:t xml:space="preserve">Experiment </w:t>
+      </w:r>
+      <w:r>
+        <w:t>3</w:t>
+      </w:r>
+      <w:r>
+        <w:t xml:space="preserve">: </w:t>
+      </w:r>
+    </w:p>
+    <w:p>
+      <w:pPr>
+        <w:pStyle w:val="Heading2"/>
+      </w:pPr>
+      <w:r>
+        <w:t xml:space="preserve">Experiment </w:t>
+      </w:r>
+      <w:r>
+        <w:t>4</w:t>
+      </w:r>
+      <w:r>
+        <w:t>:</w:t>
+      </w:r>
+    </w:p>
+    <w:p>
+      <w:pPr>
+        <w:pStyle w:val="Heading1"/>
+      </w:pPr>
+      <w:r>
+        <w:t>Conclusion</w:t>
+      </w:r>
       <w:bookmarkStart w:id="0" w:name="_GoBack"/>
       <w:bookmarkEnd w:id="0"/>
     </w:p>
@@ -14,6 +716,600 @@
     </w:sectPr>
   </w:body>
 </w:document>
+</file>
+
+<file path=word/numbering.xml><?xml version="1.0" encoding="utf-8"?>
+<w:numbering xmlns:wpc="http://schemas.microsoft.com/office/word/2010/wordprocessingCanvas" xmlns:cx="http://schemas.microsoft.com/office/drawing/2014/chartex" xmlns:cx1="http://schemas.microsoft.com/office/drawing/2015/9/8/chartex" xmlns:mc="http://schemas.openxmlformats.org/markup-compatibility/2006" xmlns:o="urn:schemas-microsoft-com:office:office" xmlns:r="http://schemas.openxmlformats.org/officeDocument/2006/relationships" xmlns:m="http://schemas.openxmlformats.org/officeDocument/2006/math" xmlns:v="urn:schemas-microsoft-com:vml" xmlns:wp14="http://schemas.microsoft.com/office/word/2010/wordprocessingDrawing" xmlns:wp="http://schemas.openxmlformats.org/drawingml/2006/wordprocessingDrawing" xmlns:w10="urn:schemas-microsoft-com:office:word" xmlns:w="http://schemas.openxmlformats.org/wordprocessingml/2006/main" xmlns:w14="http://schemas.microsoft.com/office/word/2010/wordml" xmlns:w15="http://schemas.microsoft.com/office/word/2012/wordml" xmlns:w16se="http://schemas.microsoft.com/office/word/2015/wordml/symex" xmlns:wpg="http://schemas.microsoft.com/office/word/2010/wordprocessingGroup" xmlns:wpi="http://schemas.microsoft.com/office/word/2010/wordprocessingInk" xmlns:wne="http://schemas.microsoft.com/office/word/2006/wordml" xmlns:wps="http://schemas.microsoft.com/office/word/2010/wordprocessingShape" mc:Ignorable="w14 w15 w16se wp14">
+  <w:abstractNum w:abstractNumId="0" w15:restartNumberingAfterBreak="0">
+    <w:nsid w:val="1E305FB5"/>
+    <w:multiLevelType w:val="hybridMultilevel"/>
+    <w:tmpl w:val="ED4C33DE"/>
+    <w:lvl w:ilvl="0" w:tplc="04090001">
+      <w:start w:val="1"/>
+      <w:numFmt w:val="bullet"/>
+      <w:lvlText w:val=""/>
+      <w:lvlJc w:val="left"/>
+      <w:pPr>
+        <w:ind w:left="720" w:hanging="360"/>
+      </w:pPr>
+      <w:rPr>
+        <w:rFonts w:ascii="Symbol" w:hAnsi="Symbol" w:hint="default"/>
+      </w:rPr>
+    </w:lvl>
+    <w:lvl w:ilvl="1" w:tplc="04090003" w:tentative="1">
+      <w:start w:val="1"/>
+      <w:numFmt w:val="bullet"/>
+      <w:lvlText w:val="o"/>
+      <w:lvlJc w:val="left"/>
+      <w:pPr>
+        <w:ind w:left="1440" w:hanging="360"/>
+      </w:pPr>
+      <w:rPr>
+        <w:rFonts w:ascii="Courier New" w:hAnsi="Courier New" w:cs="Courier New" w:hint="default"/>
+      </w:rPr>
+    </w:lvl>
+    <w:lvl w:ilvl="2" w:tplc="04090005" w:tentative="1">
+      <w:start w:val="1"/>
+      <w:numFmt w:val="bullet"/>
+      <w:lvlText w:val=""/>
+      <w:lvlJc w:val="left"/>
+      <w:pPr>
+        <w:ind w:left="2160" w:hanging="360"/>
+      </w:pPr>
+      <w:rPr>
+        <w:rFonts w:ascii="Wingdings" w:hAnsi="Wingdings" w:hint="default"/>
+      </w:rPr>
+    </w:lvl>
+    <w:lvl w:ilvl="3" w:tplc="04090001" w:tentative="1">
+      <w:start w:val="1"/>
+      <w:numFmt w:val="bullet"/>
+      <w:lvlText w:val=""/>
+      <w:lvlJc w:val="left"/>
+      <w:pPr>
+        <w:ind w:left="2880" w:hanging="360"/>
+      </w:pPr>
+      <w:rPr>
+        <w:rFonts w:ascii="Symbol" w:hAnsi="Symbol" w:hint="default"/>
+      </w:rPr>
+    </w:lvl>
+    <w:lvl w:ilvl="4" w:tplc="04090003" w:tentative="1">
+      <w:start w:val="1"/>
+      <w:numFmt w:val="bullet"/>
+      <w:lvlText w:val="o"/>
+      <w:lvlJc w:val="left"/>
+      <w:pPr>
+        <w:ind w:left="3600" w:hanging="360"/>
+      </w:pPr>
+      <w:rPr>
+        <w:rFonts w:ascii="Courier New" w:hAnsi="Courier New" w:cs="Courier New" w:hint="default"/>
+      </w:rPr>
+    </w:lvl>
+    <w:lvl w:ilvl="5" w:tplc="04090005" w:tentative="1">
+      <w:start w:val="1"/>
+      <w:numFmt w:val="bullet"/>
+      <w:lvlText w:val=""/>
+      <w:lvlJc w:val="left"/>
+      <w:pPr>
+        <w:ind w:left="4320" w:hanging="360"/>
+      </w:pPr>
+      <w:rPr>
+        <w:rFonts w:ascii="Wingdings" w:hAnsi="Wingdings" w:hint="default"/>
+      </w:rPr>
+    </w:lvl>
+    <w:lvl w:ilvl="6" w:tplc="04090001" w:tentative="1">
+      <w:start w:val="1"/>
+      <w:numFmt w:val="bullet"/>
+      <w:lvlText w:val=""/>
+      <w:lvlJc w:val="left"/>
+      <w:pPr>
+        <w:ind w:left="5040" w:hanging="360"/>
+      </w:pPr>
+      <w:rPr>
+        <w:rFonts w:ascii="Symbol" w:hAnsi="Symbol" w:hint="default"/>
+      </w:rPr>
+    </w:lvl>
+    <w:lvl w:ilvl="7" w:tplc="04090003" w:tentative="1">
+      <w:start w:val="1"/>
+      <w:numFmt w:val="bullet"/>
+      <w:lvlText w:val="o"/>
+      <w:lvlJc w:val="left"/>
+      <w:pPr>
+        <w:ind w:left="5760" w:hanging="360"/>
+      </w:pPr>
+      <w:rPr>
+        <w:rFonts w:ascii="Courier New" w:hAnsi="Courier New" w:cs="Courier New" w:hint="default"/>
+      </w:rPr>
+    </w:lvl>
+    <w:lvl w:ilvl="8" w:tplc="04090005" w:tentative="1">
+      <w:start w:val="1"/>
+      <w:numFmt w:val="bullet"/>
+      <w:lvlText w:val=""/>
+      <w:lvlJc w:val="left"/>
+      <w:pPr>
+        <w:ind w:left="6480" w:hanging="360"/>
+      </w:pPr>
+      <w:rPr>
+        <w:rFonts w:ascii="Wingdings" w:hAnsi="Wingdings" w:hint="default"/>
+      </w:rPr>
+    </w:lvl>
+  </w:abstractNum>
+  <w:abstractNum w:abstractNumId="1" w15:restartNumberingAfterBreak="0">
+    <w:nsid w:val="2D2F0D04"/>
+    <w:multiLevelType w:val="multilevel"/>
+    <w:tmpl w:val="BD3EA184"/>
+    <w:lvl w:ilvl="0">
+      <w:start w:val="1"/>
+      <w:numFmt w:val="decimal"/>
+      <w:lvlText w:val="Chapter %1: "/>
+      <w:lvlJc w:val="left"/>
+      <w:pPr>
+        <w:ind w:left="360" w:hanging="360"/>
+      </w:pPr>
+      <w:rPr>
+        <w:rFonts w:hint="default"/>
+      </w:rPr>
+    </w:lvl>
+    <w:lvl w:ilvl="1">
+      <w:start w:val="1"/>
+      <w:numFmt w:val="decimal"/>
+      <w:lvlText w:val="%2. "/>
+      <w:lvlJc w:val="left"/>
+      <w:pPr>
+        <w:ind w:left="720" w:hanging="360"/>
+      </w:pPr>
+      <w:rPr>
+        <w:rFonts w:hint="default"/>
+      </w:rPr>
+    </w:lvl>
+    <w:lvl w:ilvl="2">
+      <w:start w:val="1"/>
+      <w:numFmt w:val="decimal"/>
+      <w:lvlText w:val="%2.%3. "/>
+      <w:lvlJc w:val="left"/>
+      <w:pPr>
+        <w:ind w:left="1080" w:hanging="360"/>
+      </w:pPr>
+      <w:rPr>
+        <w:rFonts w:hint="default"/>
+      </w:rPr>
+    </w:lvl>
+    <w:lvl w:ilvl="3">
+      <w:start w:val="1"/>
+      <w:numFmt w:val="decimal"/>
+      <w:lvlText w:val="(%4)"/>
+      <w:lvlJc w:val="left"/>
+      <w:pPr>
+        <w:ind w:left="1440" w:hanging="360"/>
+      </w:pPr>
+      <w:rPr>
+        <w:rFonts w:hint="default"/>
+      </w:rPr>
+    </w:lvl>
+    <w:lvl w:ilvl="4">
+      <w:start w:val="1"/>
+      <w:numFmt w:val="lowerLetter"/>
+      <w:lvlText w:val="(%5)"/>
+      <w:lvlJc w:val="left"/>
+      <w:pPr>
+        <w:ind w:left="1800" w:hanging="360"/>
+      </w:pPr>
+      <w:rPr>
+        <w:rFonts w:hint="default"/>
+      </w:rPr>
+    </w:lvl>
+    <w:lvl w:ilvl="5">
+      <w:start w:val="1"/>
+      <w:numFmt w:val="lowerRoman"/>
+      <w:lvlText w:val="(%6)"/>
+      <w:lvlJc w:val="left"/>
+      <w:pPr>
+        <w:ind w:left="2160" w:hanging="360"/>
+      </w:pPr>
+      <w:rPr>
+        <w:rFonts w:hint="default"/>
+      </w:rPr>
+    </w:lvl>
+    <w:lvl w:ilvl="6">
+      <w:start w:val="1"/>
+      <w:numFmt w:val="decimal"/>
+      <w:lvlText w:val="%7."/>
+      <w:lvlJc w:val="left"/>
+      <w:pPr>
+        <w:ind w:left="2520" w:hanging="360"/>
+      </w:pPr>
+      <w:rPr>
+        <w:rFonts w:hint="default"/>
+      </w:rPr>
+    </w:lvl>
+    <w:lvl w:ilvl="7">
+      <w:start w:val="1"/>
+      <w:numFmt w:val="lowerLetter"/>
+      <w:lvlText w:val="%8."/>
+      <w:lvlJc w:val="left"/>
+      <w:pPr>
+        <w:ind w:left="2880" w:hanging="360"/>
+      </w:pPr>
+      <w:rPr>
+        <w:rFonts w:hint="default"/>
+      </w:rPr>
+    </w:lvl>
+    <w:lvl w:ilvl="8">
+      <w:start w:val="1"/>
+      <w:numFmt w:val="lowerRoman"/>
+      <w:lvlText w:val="%9."/>
+      <w:lvlJc w:val="left"/>
+      <w:pPr>
+        <w:ind w:left="3240" w:hanging="360"/>
+      </w:pPr>
+      <w:rPr>
+        <w:rFonts w:hint="default"/>
+      </w:rPr>
+    </w:lvl>
+  </w:abstractNum>
+  <w:abstractNum w:abstractNumId="2" w15:restartNumberingAfterBreak="0">
+    <w:nsid w:val="4C633C45"/>
+    <w:multiLevelType w:val="multilevel"/>
+    <w:tmpl w:val="077EEAC0"/>
+    <w:lvl w:ilvl="0">
+      <w:start w:val="1"/>
+      <w:numFmt w:val="upperRoman"/>
+      <w:lvlText w:val="%1."/>
+      <w:lvlJc w:val="left"/>
+      <w:pPr>
+        <w:ind w:left="0" w:firstLine="0"/>
+      </w:pPr>
+      <w:rPr>
+        <w:rFonts w:hint="default"/>
+      </w:rPr>
+    </w:lvl>
+    <w:lvl w:ilvl="1">
+      <w:start w:val="1"/>
+      <w:numFmt w:val="decimal"/>
+      <w:lvlText w:val="%2. "/>
+      <w:lvlJc w:val="left"/>
+      <w:pPr>
+        <w:ind w:left="284" w:firstLine="0"/>
+      </w:pPr>
+      <w:rPr>
+        <w:rFonts w:hint="default"/>
+      </w:rPr>
+    </w:lvl>
+    <w:lvl w:ilvl="2">
+      <w:start w:val="1"/>
+      <w:numFmt w:val="decimal"/>
+      <w:lvlText w:val="%2.%3. "/>
+      <w:lvlJc w:val="left"/>
+      <w:pPr>
+        <w:ind w:left="568" w:firstLine="0"/>
+      </w:pPr>
+      <w:rPr>
+        <w:rFonts w:hint="default"/>
+      </w:rPr>
+    </w:lvl>
+    <w:lvl w:ilvl="3">
+      <w:start w:val="1"/>
+      <w:numFmt w:val="decimal"/>
+      <w:lvlText w:val="%2.%3.%4. "/>
+      <w:lvlJc w:val="left"/>
+      <w:pPr>
+        <w:ind w:left="852" w:firstLine="0"/>
+      </w:pPr>
+      <w:rPr>
+        <w:rFonts w:hint="default"/>
+      </w:rPr>
+    </w:lvl>
+    <w:lvl w:ilvl="4">
+      <w:start w:val="1"/>
+      <w:numFmt w:val="decimal"/>
+      <w:lvlText w:val="%2.%3.%4.%5. "/>
+      <w:lvlJc w:val="left"/>
+      <w:pPr>
+        <w:ind w:left="1136" w:firstLine="0"/>
+      </w:pPr>
+      <w:rPr>
+        <w:rFonts w:hint="default"/>
+      </w:rPr>
+    </w:lvl>
+    <w:lvl w:ilvl="5">
+      <w:start w:val="1"/>
+      <w:numFmt w:val="lowerLetter"/>
+      <w:lvlText w:val="(%6)"/>
+      <w:lvlJc w:val="left"/>
+      <w:pPr>
+        <w:ind w:left="1420" w:firstLine="0"/>
+      </w:pPr>
+      <w:rPr>
+        <w:rFonts w:hint="default"/>
+      </w:rPr>
+    </w:lvl>
+    <w:lvl w:ilvl="6">
+      <w:start w:val="1"/>
+      <w:numFmt w:val="lowerRoman"/>
+      <w:lvlText w:val="(%7)"/>
+      <w:lvlJc w:val="left"/>
+      <w:pPr>
+        <w:ind w:left="1704" w:firstLine="0"/>
+      </w:pPr>
+      <w:rPr>
+        <w:rFonts w:hint="default"/>
+      </w:rPr>
+    </w:lvl>
+    <w:lvl w:ilvl="7">
+      <w:start w:val="1"/>
+      <w:numFmt w:val="lowerLetter"/>
+      <w:lvlText w:val="(%8)"/>
+      <w:lvlJc w:val="left"/>
+      <w:pPr>
+        <w:ind w:left="1988" w:firstLine="0"/>
+      </w:pPr>
+      <w:rPr>
+        <w:rFonts w:hint="default"/>
+      </w:rPr>
+    </w:lvl>
+    <w:lvl w:ilvl="8">
+      <w:start w:val="1"/>
+      <w:numFmt w:val="lowerRoman"/>
+      <w:lvlText w:val="(%9)"/>
+      <w:lvlJc w:val="left"/>
+      <w:pPr>
+        <w:ind w:left="2272" w:firstLine="0"/>
+      </w:pPr>
+      <w:rPr>
+        <w:rFonts w:hint="default"/>
+      </w:rPr>
+    </w:lvl>
+  </w:abstractNum>
+  <w:abstractNum w:abstractNumId="3" w15:restartNumberingAfterBreak="0">
+    <w:nsid w:val="6BC24290"/>
+    <w:multiLevelType w:val="multilevel"/>
+    <w:tmpl w:val="BD3EA184"/>
+    <w:lvl w:ilvl="0">
+      <w:start w:val="1"/>
+      <w:numFmt w:val="decimal"/>
+      <w:lvlText w:val="Chapter %1: "/>
+      <w:lvlJc w:val="left"/>
+      <w:pPr>
+        <w:ind w:left="360" w:hanging="360"/>
+      </w:pPr>
+      <w:rPr>
+        <w:rFonts w:hint="default"/>
+      </w:rPr>
+    </w:lvl>
+    <w:lvl w:ilvl="1">
+      <w:start w:val="1"/>
+      <w:numFmt w:val="decimal"/>
+      <w:lvlText w:val="%2. "/>
+      <w:lvlJc w:val="left"/>
+      <w:pPr>
+        <w:ind w:left="720" w:hanging="360"/>
+      </w:pPr>
+      <w:rPr>
+        <w:rFonts w:hint="default"/>
+      </w:rPr>
+    </w:lvl>
+    <w:lvl w:ilvl="2">
+      <w:start w:val="1"/>
+      <w:numFmt w:val="decimal"/>
+      <w:lvlText w:val="%2.%3. "/>
+      <w:lvlJc w:val="left"/>
+      <w:pPr>
+        <w:ind w:left="1080" w:hanging="360"/>
+      </w:pPr>
+      <w:rPr>
+        <w:rFonts w:hint="default"/>
+      </w:rPr>
+    </w:lvl>
+    <w:lvl w:ilvl="3">
+      <w:start w:val="1"/>
+      <w:numFmt w:val="decimal"/>
+      <w:lvlText w:val="(%4)"/>
+      <w:lvlJc w:val="left"/>
+      <w:pPr>
+        <w:ind w:left="1440" w:hanging="360"/>
+      </w:pPr>
+      <w:rPr>
+        <w:rFonts w:hint="default"/>
+      </w:rPr>
+    </w:lvl>
+    <w:lvl w:ilvl="4">
+      <w:start w:val="1"/>
+      <w:numFmt w:val="lowerLetter"/>
+      <w:lvlText w:val="(%5)"/>
+      <w:lvlJc w:val="left"/>
+      <w:pPr>
+        <w:ind w:left="1800" w:hanging="360"/>
+      </w:pPr>
+      <w:rPr>
+        <w:rFonts w:hint="default"/>
+      </w:rPr>
+    </w:lvl>
+    <w:lvl w:ilvl="5">
+      <w:start w:val="1"/>
+      <w:numFmt w:val="lowerRoman"/>
+      <w:lvlText w:val="(%6)"/>
+      <w:lvlJc w:val="left"/>
+      <w:pPr>
+        <w:ind w:left="2160" w:hanging="360"/>
+      </w:pPr>
+      <w:rPr>
+        <w:rFonts w:hint="default"/>
+      </w:rPr>
+    </w:lvl>
+    <w:lvl w:ilvl="6">
+      <w:start w:val="1"/>
+      <w:numFmt w:val="decimal"/>
+      <w:lvlText w:val="%7."/>
+      <w:lvlJc w:val="left"/>
+      <w:pPr>
+        <w:ind w:left="2520" w:hanging="360"/>
+      </w:pPr>
+      <w:rPr>
+        <w:rFonts w:hint="default"/>
+      </w:rPr>
+    </w:lvl>
+    <w:lvl w:ilvl="7">
+      <w:start w:val="1"/>
+      <w:numFmt w:val="lowerLetter"/>
+      <w:lvlText w:val="%8."/>
+      <w:lvlJc w:val="left"/>
+      <w:pPr>
+        <w:ind w:left="2880" w:hanging="360"/>
+      </w:pPr>
+      <w:rPr>
+        <w:rFonts w:hint="default"/>
+      </w:rPr>
+    </w:lvl>
+    <w:lvl w:ilvl="8">
+      <w:start w:val="1"/>
+      <w:numFmt w:val="lowerRoman"/>
+      <w:lvlText w:val="%9."/>
+      <w:lvlJc w:val="left"/>
+      <w:pPr>
+        <w:ind w:left="3240" w:hanging="360"/>
+      </w:pPr>
+      <w:rPr>
+        <w:rFonts w:hint="default"/>
+      </w:rPr>
+    </w:lvl>
+  </w:abstractNum>
+  <w:abstractNum w:abstractNumId="4" w15:restartNumberingAfterBreak="0">
+    <w:nsid w:val="78970C79"/>
+    <w:multiLevelType w:val="multilevel"/>
+    <w:tmpl w:val="1BA6207A"/>
+    <w:lvl w:ilvl="0">
+      <w:start w:val="1"/>
+      <w:numFmt w:val="upperRoman"/>
+      <w:pStyle w:val="Heading1"/>
+      <w:lvlText w:val="%1."/>
+      <w:lvlJc w:val="left"/>
+      <w:pPr>
+        <w:ind w:left="0" w:firstLine="0"/>
+      </w:pPr>
+      <w:rPr>
+        <w:rFonts w:hint="default"/>
+      </w:rPr>
+    </w:lvl>
+    <w:lvl w:ilvl="1">
+      <w:start w:val="1"/>
+      <w:numFmt w:val="decimal"/>
+      <w:pStyle w:val="Heading2"/>
+      <w:lvlText w:val="%2. "/>
+      <w:lvlJc w:val="left"/>
+      <w:pPr>
+        <w:ind w:left="284" w:firstLine="0"/>
+      </w:pPr>
+      <w:rPr>
+        <w:rFonts w:hint="default"/>
+      </w:rPr>
+    </w:lvl>
+    <w:lvl w:ilvl="2">
+      <w:start w:val="1"/>
+      <w:numFmt w:val="decimal"/>
+      <w:pStyle w:val="Heading3"/>
+      <w:lvlText w:val="%2.%3. "/>
+      <w:lvlJc w:val="left"/>
+      <w:pPr>
+        <w:ind w:left="568" w:firstLine="0"/>
+      </w:pPr>
+      <w:rPr>
+        <w:rFonts w:hint="default"/>
+      </w:rPr>
+    </w:lvl>
+    <w:lvl w:ilvl="3">
+      <w:start w:val="1"/>
+      <w:numFmt w:val="decimal"/>
+      <w:pStyle w:val="Heading4"/>
+      <w:lvlText w:val="%2.%3.%4. "/>
+      <w:lvlJc w:val="left"/>
+      <w:pPr>
+        <w:ind w:left="852" w:firstLine="0"/>
+      </w:pPr>
+      <w:rPr>
+        <w:rFonts w:hint="default"/>
+      </w:rPr>
+    </w:lvl>
+    <w:lvl w:ilvl="4">
+      <w:start w:val="1"/>
+      <w:numFmt w:val="decimal"/>
+      <w:pStyle w:val="Heading5"/>
+      <w:lvlText w:val="%2.%3.%4.%5. "/>
+      <w:lvlJc w:val="left"/>
+      <w:pPr>
+        <w:ind w:left="1136" w:firstLine="0"/>
+      </w:pPr>
+      <w:rPr>
+        <w:rFonts w:hint="default"/>
+      </w:rPr>
+    </w:lvl>
+    <w:lvl w:ilvl="5">
+      <w:start w:val="1"/>
+      <w:numFmt w:val="lowerLetter"/>
+      <w:pStyle w:val="Heading6"/>
+      <w:lvlText w:val="(%6)"/>
+      <w:lvlJc w:val="left"/>
+      <w:pPr>
+        <w:ind w:left="1420" w:firstLine="0"/>
+      </w:pPr>
+      <w:rPr>
+        <w:rFonts w:hint="default"/>
+      </w:rPr>
+    </w:lvl>
+    <w:lvl w:ilvl="6">
+      <w:start w:val="1"/>
+      <w:numFmt w:val="lowerRoman"/>
+      <w:pStyle w:val="Heading7"/>
+      <w:lvlText w:val="(%7)"/>
+      <w:lvlJc w:val="left"/>
+      <w:pPr>
+        <w:ind w:left="1704" w:firstLine="0"/>
+      </w:pPr>
+      <w:rPr>
+        <w:rFonts w:hint="default"/>
+      </w:rPr>
+    </w:lvl>
+    <w:lvl w:ilvl="7">
+      <w:start w:val="1"/>
+      <w:numFmt w:val="lowerLetter"/>
+      <w:pStyle w:val="Heading8"/>
+      <w:lvlText w:val="(%8)"/>
+      <w:lvlJc w:val="left"/>
+      <w:pPr>
+        <w:ind w:left="1988" w:firstLine="0"/>
+      </w:pPr>
+      <w:rPr>
+        <w:rFonts w:hint="default"/>
+      </w:rPr>
+    </w:lvl>
+    <w:lvl w:ilvl="8">
+      <w:start w:val="1"/>
+      <w:numFmt w:val="lowerRoman"/>
+      <w:pStyle w:val="Heading9"/>
+      <w:lvlText w:val="(%9)"/>
+      <w:lvlJc w:val="left"/>
+      <w:pPr>
+        <w:ind w:left="2272" w:firstLine="0"/>
+      </w:pPr>
+      <w:rPr>
+        <w:rFonts w:hint="default"/>
+      </w:rPr>
+    </w:lvl>
+  </w:abstractNum>
+  <w:num w:numId="1">
+    <w:abstractNumId w:val="3"/>
+  </w:num>
+  <w:num w:numId="2">
+    <w:abstractNumId w:val="1"/>
+  </w:num>
+  <w:num w:numId="3">
+    <w:abstractNumId w:val="4"/>
+  </w:num>
+  <w:num w:numId="4">
+    <w:abstractNumId w:val="0"/>
+  </w:num>
+  <w:num w:numId="5">
+    <w:abstractNumId w:val="2"/>
+  </w:num>
+</w:numbering>
 </file>
 
 <file path=word/styles.xml><?xml version="1.0" encoding="utf-8"?>
@@ -410,6 +1706,241 @@
     <w:name w:val="Normal"/>
     <w:qFormat/>
   </w:style>
+  <w:style w:type="paragraph" w:styleId="Heading1">
+    <w:name w:val="heading 1"/>
+    <w:basedOn w:val="Normal"/>
+    <w:next w:val="Normal"/>
+    <w:link w:val="Heading1Char"/>
+    <w:uiPriority w:val="9"/>
+    <w:qFormat/>
+    <w:rsid w:val="005C03BC"/>
+    <w:pPr>
+      <w:keepNext/>
+      <w:keepLines/>
+      <w:numPr>
+        <w:numId w:val="3"/>
+      </w:numPr>
+      <w:spacing w:before="240" w:after="0"/>
+      <w:outlineLvl w:val="0"/>
+    </w:pPr>
+    <w:rPr>
+      <w:rFonts w:asciiTheme="majorHAnsi" w:eastAsiaTheme="majorEastAsia" w:hAnsiTheme="majorHAnsi" w:cstheme="majorBidi"/>
+      <w:color w:val="2E74B5" w:themeColor="accent1" w:themeShade="BF"/>
+      <w:sz w:val="32"/>
+      <w:szCs w:val="32"/>
+    </w:rPr>
+  </w:style>
+  <w:style w:type="paragraph" w:styleId="Heading2">
+    <w:name w:val="heading 2"/>
+    <w:basedOn w:val="Normal"/>
+    <w:next w:val="Normal"/>
+    <w:link w:val="Heading2Char"/>
+    <w:uiPriority w:val="9"/>
+    <w:unhideWhenUsed/>
+    <w:qFormat/>
+    <w:rsid w:val="00AA5B38"/>
+    <w:pPr>
+      <w:keepNext/>
+      <w:keepLines/>
+      <w:numPr>
+        <w:ilvl w:val="1"/>
+        <w:numId w:val="3"/>
+      </w:numPr>
+      <w:spacing w:before="40" w:after="0"/>
+      <w:outlineLvl w:val="1"/>
+    </w:pPr>
+    <w:rPr>
+      <w:rFonts w:asciiTheme="majorHAnsi" w:eastAsiaTheme="majorEastAsia" w:hAnsiTheme="majorHAnsi" w:cstheme="majorBidi"/>
+      <w:color w:val="2E74B5" w:themeColor="accent1" w:themeShade="BF"/>
+      <w:sz w:val="26"/>
+      <w:szCs w:val="26"/>
+    </w:rPr>
+  </w:style>
+  <w:style w:type="paragraph" w:styleId="Heading3">
+    <w:name w:val="heading 3"/>
+    <w:basedOn w:val="Normal"/>
+    <w:next w:val="Normal"/>
+    <w:link w:val="Heading3Char"/>
+    <w:uiPriority w:val="9"/>
+    <w:unhideWhenUsed/>
+    <w:qFormat/>
+    <w:rsid w:val="00363D98"/>
+    <w:pPr>
+      <w:keepNext/>
+      <w:keepLines/>
+      <w:numPr>
+        <w:ilvl w:val="2"/>
+        <w:numId w:val="3"/>
+      </w:numPr>
+      <w:spacing w:before="40" w:after="0"/>
+      <w:outlineLvl w:val="2"/>
+    </w:pPr>
+    <w:rPr>
+      <w:rFonts w:asciiTheme="majorHAnsi" w:eastAsiaTheme="majorEastAsia" w:hAnsiTheme="majorHAnsi" w:cstheme="majorBidi"/>
+      <w:color w:val="1F4D78" w:themeColor="accent1" w:themeShade="7F"/>
+      <w:sz w:val="24"/>
+      <w:szCs w:val="24"/>
+    </w:rPr>
+  </w:style>
+  <w:style w:type="paragraph" w:styleId="Heading4">
+    <w:name w:val="heading 4"/>
+    <w:basedOn w:val="Normal"/>
+    <w:next w:val="Normal"/>
+    <w:link w:val="Heading4Char"/>
+    <w:uiPriority w:val="9"/>
+    <w:unhideWhenUsed/>
+    <w:qFormat/>
+    <w:rsid w:val="00363D98"/>
+    <w:pPr>
+      <w:keepNext/>
+      <w:keepLines/>
+      <w:numPr>
+        <w:ilvl w:val="3"/>
+        <w:numId w:val="3"/>
+      </w:numPr>
+      <w:spacing w:before="40" w:after="0"/>
+      <w:outlineLvl w:val="3"/>
+    </w:pPr>
+    <w:rPr>
+      <w:rFonts w:asciiTheme="majorHAnsi" w:eastAsiaTheme="majorEastAsia" w:hAnsiTheme="majorHAnsi" w:cstheme="majorBidi"/>
+      <w:i/>
+      <w:iCs/>
+      <w:color w:val="2E74B5" w:themeColor="accent1" w:themeShade="BF"/>
+    </w:rPr>
+  </w:style>
+  <w:style w:type="paragraph" w:styleId="Heading5">
+    <w:name w:val="heading 5"/>
+    <w:basedOn w:val="Normal"/>
+    <w:next w:val="Normal"/>
+    <w:link w:val="Heading5Char"/>
+    <w:uiPriority w:val="9"/>
+    <w:semiHidden/>
+    <w:unhideWhenUsed/>
+    <w:qFormat/>
+    <w:rsid w:val="00363D98"/>
+    <w:pPr>
+      <w:keepNext/>
+      <w:keepLines/>
+      <w:numPr>
+        <w:ilvl w:val="4"/>
+        <w:numId w:val="3"/>
+      </w:numPr>
+      <w:spacing w:before="40" w:after="0"/>
+      <w:outlineLvl w:val="4"/>
+    </w:pPr>
+    <w:rPr>
+      <w:rFonts w:asciiTheme="majorHAnsi" w:eastAsiaTheme="majorEastAsia" w:hAnsiTheme="majorHAnsi" w:cstheme="majorBidi"/>
+      <w:color w:val="2E74B5" w:themeColor="accent1" w:themeShade="BF"/>
+    </w:rPr>
+  </w:style>
+  <w:style w:type="paragraph" w:styleId="Heading6">
+    <w:name w:val="heading 6"/>
+    <w:basedOn w:val="Normal"/>
+    <w:next w:val="Normal"/>
+    <w:link w:val="Heading6Char"/>
+    <w:uiPriority w:val="9"/>
+    <w:semiHidden/>
+    <w:unhideWhenUsed/>
+    <w:qFormat/>
+    <w:rsid w:val="00363D98"/>
+    <w:pPr>
+      <w:keepNext/>
+      <w:keepLines/>
+      <w:numPr>
+        <w:ilvl w:val="5"/>
+        <w:numId w:val="3"/>
+      </w:numPr>
+      <w:spacing w:before="40" w:after="0"/>
+      <w:outlineLvl w:val="5"/>
+    </w:pPr>
+    <w:rPr>
+      <w:rFonts w:asciiTheme="majorHAnsi" w:eastAsiaTheme="majorEastAsia" w:hAnsiTheme="majorHAnsi" w:cstheme="majorBidi"/>
+      <w:color w:val="1F4D78" w:themeColor="accent1" w:themeShade="7F"/>
+    </w:rPr>
+  </w:style>
+  <w:style w:type="paragraph" w:styleId="Heading7">
+    <w:name w:val="heading 7"/>
+    <w:basedOn w:val="Normal"/>
+    <w:next w:val="Normal"/>
+    <w:link w:val="Heading7Char"/>
+    <w:uiPriority w:val="9"/>
+    <w:semiHidden/>
+    <w:unhideWhenUsed/>
+    <w:qFormat/>
+    <w:rsid w:val="00363D98"/>
+    <w:pPr>
+      <w:keepNext/>
+      <w:keepLines/>
+      <w:numPr>
+        <w:ilvl w:val="6"/>
+        <w:numId w:val="3"/>
+      </w:numPr>
+      <w:spacing w:before="40" w:after="0"/>
+      <w:outlineLvl w:val="6"/>
+    </w:pPr>
+    <w:rPr>
+      <w:rFonts w:asciiTheme="majorHAnsi" w:eastAsiaTheme="majorEastAsia" w:hAnsiTheme="majorHAnsi" w:cstheme="majorBidi"/>
+      <w:i/>
+      <w:iCs/>
+      <w:color w:val="1F4D78" w:themeColor="accent1" w:themeShade="7F"/>
+    </w:rPr>
+  </w:style>
+  <w:style w:type="paragraph" w:styleId="Heading8">
+    <w:name w:val="heading 8"/>
+    <w:basedOn w:val="Normal"/>
+    <w:next w:val="Normal"/>
+    <w:link w:val="Heading8Char"/>
+    <w:uiPriority w:val="9"/>
+    <w:semiHidden/>
+    <w:unhideWhenUsed/>
+    <w:qFormat/>
+    <w:rsid w:val="00363D98"/>
+    <w:pPr>
+      <w:keepNext/>
+      <w:keepLines/>
+      <w:numPr>
+        <w:ilvl w:val="7"/>
+        <w:numId w:val="3"/>
+      </w:numPr>
+      <w:spacing w:before="40" w:after="0"/>
+      <w:outlineLvl w:val="7"/>
+    </w:pPr>
+    <w:rPr>
+      <w:rFonts w:asciiTheme="majorHAnsi" w:eastAsiaTheme="majorEastAsia" w:hAnsiTheme="majorHAnsi" w:cstheme="majorBidi"/>
+      <w:color w:val="272727" w:themeColor="text1" w:themeTint="D8"/>
+      <w:sz w:val="21"/>
+      <w:szCs w:val="21"/>
+    </w:rPr>
+  </w:style>
+  <w:style w:type="paragraph" w:styleId="Heading9">
+    <w:name w:val="heading 9"/>
+    <w:basedOn w:val="Normal"/>
+    <w:next w:val="Normal"/>
+    <w:link w:val="Heading9Char"/>
+    <w:uiPriority w:val="9"/>
+    <w:semiHidden/>
+    <w:unhideWhenUsed/>
+    <w:qFormat/>
+    <w:rsid w:val="00363D98"/>
+    <w:pPr>
+      <w:keepNext/>
+      <w:keepLines/>
+      <w:numPr>
+        <w:ilvl w:val="8"/>
+        <w:numId w:val="3"/>
+      </w:numPr>
+      <w:spacing w:before="40" w:after="0"/>
+      <w:outlineLvl w:val="8"/>
+    </w:pPr>
+    <w:rPr>
+      <w:rFonts w:asciiTheme="majorHAnsi" w:eastAsiaTheme="majorEastAsia" w:hAnsiTheme="majorHAnsi" w:cstheme="majorBidi"/>
+      <w:i/>
+      <w:iCs/>
+      <w:color w:val="272727" w:themeColor="text1" w:themeTint="D8"/>
+      <w:sz w:val="21"/>
+      <w:szCs w:val="21"/>
+    </w:rPr>
+  </w:style>
   <w:style w:type="character" w:default="1" w:styleId="DefaultParagraphFont">
     <w:name w:val="Default Paragraph Font"/>
     <w:uiPriority w:val="1"/>
@@ -436,6 +1967,156 @@
     <w:uiPriority w:val="99"/>
     <w:semiHidden/>
     <w:unhideWhenUsed/>
+  </w:style>
+  <w:style w:type="table" w:styleId="TableGrid">
+    <w:name w:val="Table Grid"/>
+    <w:basedOn w:val="TableNormal"/>
+    <w:uiPriority w:val="39"/>
+    <w:rsid w:val="003A1A09"/>
+    <w:pPr>
+      <w:spacing w:before="0" w:after="0" w:line="240" w:lineRule="auto"/>
+    </w:pPr>
+    <w:tblPr>
+      <w:tblBorders>
+        <w:top w:val="single" w:sz="4" w:space="0" w:color="auto"/>
+        <w:left w:val="single" w:sz="4" w:space="0" w:color="auto"/>
+        <w:bottom w:val="single" w:sz="4" w:space="0" w:color="auto"/>
+        <w:right w:val="single" w:sz="4" w:space="0" w:color="auto"/>
+        <w:insideH w:val="single" w:sz="4" w:space="0" w:color="auto"/>
+        <w:insideV w:val="single" w:sz="4" w:space="0" w:color="auto"/>
+      </w:tblBorders>
+    </w:tblPr>
+  </w:style>
+  <w:style w:type="character" w:customStyle="1" w:styleId="Heading1Char">
+    <w:name w:val="Heading 1 Char"/>
+    <w:basedOn w:val="DefaultParagraphFont"/>
+    <w:link w:val="Heading1"/>
+    <w:uiPriority w:val="9"/>
+    <w:rsid w:val="005C03BC"/>
+    <w:rPr>
+      <w:rFonts w:asciiTheme="majorHAnsi" w:eastAsiaTheme="majorEastAsia" w:hAnsiTheme="majorHAnsi" w:cstheme="majorBidi"/>
+      <w:color w:val="2E74B5" w:themeColor="accent1" w:themeShade="BF"/>
+      <w:sz w:val="32"/>
+      <w:szCs w:val="32"/>
+    </w:rPr>
+  </w:style>
+  <w:style w:type="paragraph" w:styleId="ListParagraph">
+    <w:name w:val="List Paragraph"/>
+    <w:basedOn w:val="Normal"/>
+    <w:uiPriority w:val="34"/>
+    <w:qFormat/>
+    <w:rsid w:val="00AA5B38"/>
+    <w:pPr>
+      <w:ind w:left="720"/>
+      <w:contextualSpacing/>
+    </w:pPr>
+  </w:style>
+  <w:style w:type="character" w:customStyle="1" w:styleId="Heading2Char">
+    <w:name w:val="Heading 2 Char"/>
+    <w:basedOn w:val="DefaultParagraphFont"/>
+    <w:link w:val="Heading2"/>
+    <w:uiPriority w:val="9"/>
+    <w:rsid w:val="00AA5B38"/>
+    <w:rPr>
+      <w:rFonts w:asciiTheme="majorHAnsi" w:eastAsiaTheme="majorEastAsia" w:hAnsiTheme="majorHAnsi" w:cstheme="majorBidi"/>
+      <w:color w:val="2E74B5" w:themeColor="accent1" w:themeShade="BF"/>
+      <w:sz w:val="26"/>
+      <w:szCs w:val="26"/>
+    </w:rPr>
+  </w:style>
+  <w:style w:type="character" w:customStyle="1" w:styleId="Heading3Char">
+    <w:name w:val="Heading 3 Char"/>
+    <w:basedOn w:val="DefaultParagraphFont"/>
+    <w:link w:val="Heading3"/>
+    <w:uiPriority w:val="9"/>
+    <w:rsid w:val="00363D98"/>
+    <w:rPr>
+      <w:rFonts w:asciiTheme="majorHAnsi" w:eastAsiaTheme="majorEastAsia" w:hAnsiTheme="majorHAnsi" w:cstheme="majorBidi"/>
+      <w:color w:val="1F4D78" w:themeColor="accent1" w:themeShade="7F"/>
+      <w:sz w:val="24"/>
+      <w:szCs w:val="24"/>
+    </w:rPr>
+  </w:style>
+  <w:style w:type="character" w:customStyle="1" w:styleId="Heading4Char">
+    <w:name w:val="Heading 4 Char"/>
+    <w:basedOn w:val="DefaultParagraphFont"/>
+    <w:link w:val="Heading4"/>
+    <w:uiPriority w:val="9"/>
+    <w:rsid w:val="00363D98"/>
+    <w:rPr>
+      <w:rFonts w:asciiTheme="majorHAnsi" w:eastAsiaTheme="majorEastAsia" w:hAnsiTheme="majorHAnsi" w:cstheme="majorBidi"/>
+      <w:i/>
+      <w:iCs/>
+      <w:color w:val="2E74B5" w:themeColor="accent1" w:themeShade="BF"/>
+    </w:rPr>
+  </w:style>
+  <w:style w:type="character" w:customStyle="1" w:styleId="Heading5Char">
+    <w:name w:val="Heading 5 Char"/>
+    <w:basedOn w:val="DefaultParagraphFont"/>
+    <w:link w:val="Heading5"/>
+    <w:uiPriority w:val="9"/>
+    <w:semiHidden/>
+    <w:rsid w:val="00363D98"/>
+    <w:rPr>
+      <w:rFonts w:asciiTheme="majorHAnsi" w:eastAsiaTheme="majorEastAsia" w:hAnsiTheme="majorHAnsi" w:cstheme="majorBidi"/>
+      <w:color w:val="2E74B5" w:themeColor="accent1" w:themeShade="BF"/>
+    </w:rPr>
+  </w:style>
+  <w:style w:type="character" w:customStyle="1" w:styleId="Heading6Char">
+    <w:name w:val="Heading 6 Char"/>
+    <w:basedOn w:val="DefaultParagraphFont"/>
+    <w:link w:val="Heading6"/>
+    <w:uiPriority w:val="9"/>
+    <w:semiHidden/>
+    <w:rsid w:val="00363D98"/>
+    <w:rPr>
+      <w:rFonts w:asciiTheme="majorHAnsi" w:eastAsiaTheme="majorEastAsia" w:hAnsiTheme="majorHAnsi" w:cstheme="majorBidi"/>
+      <w:color w:val="1F4D78" w:themeColor="accent1" w:themeShade="7F"/>
+    </w:rPr>
+  </w:style>
+  <w:style w:type="character" w:customStyle="1" w:styleId="Heading7Char">
+    <w:name w:val="Heading 7 Char"/>
+    <w:basedOn w:val="DefaultParagraphFont"/>
+    <w:link w:val="Heading7"/>
+    <w:uiPriority w:val="9"/>
+    <w:semiHidden/>
+    <w:rsid w:val="00363D98"/>
+    <w:rPr>
+      <w:rFonts w:asciiTheme="majorHAnsi" w:eastAsiaTheme="majorEastAsia" w:hAnsiTheme="majorHAnsi" w:cstheme="majorBidi"/>
+      <w:i/>
+      <w:iCs/>
+      <w:color w:val="1F4D78" w:themeColor="accent1" w:themeShade="7F"/>
+    </w:rPr>
+  </w:style>
+  <w:style w:type="character" w:customStyle="1" w:styleId="Heading8Char">
+    <w:name w:val="Heading 8 Char"/>
+    <w:basedOn w:val="DefaultParagraphFont"/>
+    <w:link w:val="Heading8"/>
+    <w:uiPriority w:val="9"/>
+    <w:semiHidden/>
+    <w:rsid w:val="00363D98"/>
+    <w:rPr>
+      <w:rFonts w:asciiTheme="majorHAnsi" w:eastAsiaTheme="majorEastAsia" w:hAnsiTheme="majorHAnsi" w:cstheme="majorBidi"/>
+      <w:color w:val="272727" w:themeColor="text1" w:themeTint="D8"/>
+      <w:sz w:val="21"/>
+      <w:szCs w:val="21"/>
+    </w:rPr>
+  </w:style>
+  <w:style w:type="character" w:customStyle="1" w:styleId="Heading9Char">
+    <w:name w:val="Heading 9 Char"/>
+    <w:basedOn w:val="DefaultParagraphFont"/>
+    <w:link w:val="Heading9"/>
+    <w:uiPriority w:val="9"/>
+    <w:semiHidden/>
+    <w:rsid w:val="00363D98"/>
+    <w:rPr>
+      <w:rFonts w:asciiTheme="majorHAnsi" w:eastAsiaTheme="majorEastAsia" w:hAnsiTheme="majorHAnsi" w:cstheme="majorBidi"/>
+      <w:i/>
+      <w:iCs/>
+      <w:color w:val="272727" w:themeColor="text1" w:themeTint="D8"/>
+      <w:sz w:val="21"/>
+      <w:szCs w:val="21"/>
+    </w:rPr>
   </w:style>
 </w:styles>
 </file>

</xml_diff>